<commit_message>
Update UC03-APP Send Message.docx
</commit_message>
<xml_diff>
--- a/02 Requirement & Analysis/UC03-APP Send Message.docx
+++ b/02 Requirement & Analysis/UC03-APP Send Message.docx
@@ -718,35 +718,7 @@
                 <w:color w:val="000000"/>
                 <w:lang w:eastAsia="da-DK"/>
               </w:rPr>
-              <w:t>Klienten kan sende beskeder til sin fysioterapeut.</w:t>
-            </w:r>
-          </w:p>
-          <w:p>
-            <w:pPr>
-              <w:spacing w:after="0" w:line="240" w:lineRule="auto"/>
-              <w:textAlignment w:val="baseline"/>
-              <w:rPr>
-                <w:rFonts w:ascii="Arial" w:eastAsia="Times New Roman" w:hAnsi="Arial" w:cs="Arial"/>
-                <w:color w:val="000000"/>
-                <w:lang w:eastAsia="da-DK"/>
-              </w:rPr>
-            </w:pPr>
-          </w:p>
-          <w:p>
-            <w:pPr>
-              <w:spacing w:after="0" w:line="240" w:lineRule="auto"/>
-              <w:textAlignment w:val="baseline"/>
-              <w:rPr>
-                <w:rFonts w:ascii="Arial" w:hAnsi="Arial" w:cs="Arial"/>
-              </w:rPr>
-            </w:pPr>
-            <w:r>
-              <w:rPr>
-                <w:rFonts w:ascii="Arial" w:eastAsia="Times New Roman" w:hAnsi="Arial" w:cs="Arial"/>
-                <w:color w:val="000000"/>
-                <w:lang w:eastAsia="da-DK"/>
-              </w:rPr>
-              <w:t>Fysioterapeuten kan sende beskeder ti sine klienter.</w:t>
+              <w:t>Klienten har sendt beskeden til fysioterapeuten.</w:t>
             </w:r>
           </w:p>
         </w:tc>
@@ -814,7 +786,7 @@
           </w:p>
           <w:p>
             <w:pPr>
-              <w:pStyle w:val="ListParagraph"/>
+              <w:pStyle w:val="Listeafsnit"/>
               <w:widowControl w:val="0"/>
               <w:numPr>
                 <w:ilvl w:val="0"/>
@@ -871,7 +843,25 @@
               <w:rPr>
                 <w:rFonts w:ascii="Arial" w:hAnsi="Arial" w:cs="Arial"/>
               </w:rPr>
-              <w:t>, med tidligere besked kospondance, hvis den eksistere</w:t>
+              <w:t>, med tidligere beskedko</w:t>
+            </w:r>
+            <w:r>
+              <w:rPr>
+                <w:rFonts w:ascii="Arial" w:hAnsi="Arial" w:cs="Arial"/>
+              </w:rPr>
+              <w:t>rre</w:t>
+            </w:r>
+            <w:r>
+              <w:rPr>
+                <w:rFonts w:ascii="Arial" w:hAnsi="Arial" w:cs="Arial"/>
+              </w:rPr>
+              <w:t>spondance, hvis den eksistere</w:t>
+            </w:r>
+            <w:r>
+              <w:rPr>
+                <w:rFonts w:ascii="Arial" w:hAnsi="Arial" w:cs="Arial"/>
+              </w:rPr>
+              <w:t>r</w:t>
             </w:r>
             <w:r>
               <w:rPr>
@@ -882,7 +872,7 @@
           </w:p>
           <w:p>
             <w:pPr>
-              <w:pStyle w:val="ListParagraph"/>
+              <w:pStyle w:val="Listeafsnit"/>
               <w:widowControl w:val="0"/>
               <w:numPr>
                 <w:ilvl w:val="0"/>
@@ -904,10 +894,16 @@
               </w:rPr>
               <w:t>vil starte ny besked</w:t>
             </w:r>
-          </w:p>
-          <w:p>
-            <w:pPr>
-              <w:pStyle w:val="ListParagraph"/>
+            <w:r>
+              <w:rPr>
+                <w:lang w:val="da-DK"/>
+              </w:rPr>
+              <w:t>.</w:t>
+            </w:r>
+          </w:p>
+          <w:p>
+            <w:pPr>
+              <w:pStyle w:val="Listeafsnit"/>
               <w:widowControl w:val="0"/>
               <w:numPr>
                 <w:ilvl w:val="0"/>
@@ -917,23 +913,31 @@
                 <w:lang w:val="da-DK"/>
               </w:rPr>
             </w:pPr>
+            <w:proofErr w:type="spellStart"/>
             <w:r>
               <w:rPr>
                 <w:lang w:val="da-DK"/>
               </w:rPr>
-              <w:t xml:space="preserve">Fysioapp </w:t>
-            </w:r>
+              <w:t>Fysioapp</w:t>
+            </w:r>
+            <w:proofErr w:type="spellEnd"/>
             <w:r>
               <w:rPr>
                 <w:lang w:val="da-DK"/>
               </w:rPr>
+              <w:t xml:space="preserve"> </w:t>
+            </w:r>
+            <w:r>
+              <w:rPr>
+                <w:lang w:val="da-DK"/>
+              </w:rPr>
               <w:t xml:space="preserve">viser </w:t>
             </w:r>
             <w:r>
               <w:rPr>
                 <w:lang w:val="da-DK"/>
               </w:rPr>
-              <w:t>tekst felt for klienten</w:t>
+              <w:t>tekstfelt for klienten</w:t>
             </w:r>
             <w:r>
               <w:rPr>
@@ -944,7 +948,7 @@
           </w:p>
           <w:p>
             <w:pPr>
-              <w:pStyle w:val="ListParagraph"/>
+              <w:pStyle w:val="Listeafsnit"/>
               <w:widowControl w:val="0"/>
               <w:numPr>
                 <w:ilvl w:val="0"/>
@@ -969,7 +973,7 @@
           </w:p>
           <w:p>
             <w:pPr>
-              <w:pStyle w:val="ListParagraph"/>
+              <w:pStyle w:val="Listeafsnit"/>
               <w:widowControl w:val="0"/>
               <w:numPr>
                 <w:ilvl w:val="0"/>
@@ -1057,46 +1061,67 @@
                 <w:sz w:val="24"/>
                 <w:szCs w:val="24"/>
               </w:rPr>
-              <w:t>3a. Klienten vælger tidligere besked konspodance</w:t>
-            </w:r>
-          </w:p>
-          <w:p>
-            <w:pPr>
-              <w:widowControl w:val="0"/>
+              <w:t>3a. Klienten vælger tidligere beskedk</w:t>
+            </w:r>
+            <w:r>
               <w:rPr>
                 <w:sz w:val="24"/>
                 <w:szCs w:val="24"/>
               </w:rPr>
-            </w:pPr>
-            <w:r>
+              <w:t>orrespondance</w:t>
+            </w:r>
+          </w:p>
+          <w:p>
+            <w:pPr>
+              <w:widowControl w:val="0"/>
               <w:rPr>
                 <w:sz w:val="24"/>
                 <w:szCs w:val="24"/>
               </w:rPr>
-              <w:t>4</w:t>
-            </w:r>
+            </w:pPr>
             <w:r>
               <w:rPr>
                 <w:sz w:val="24"/>
                 <w:szCs w:val="24"/>
               </w:rPr>
-              <w:t>. Fysioapp viser et tekstfelt, samt tidligere besked kospondance for klienten.</w:t>
-            </w:r>
-          </w:p>
-          <w:p>
-            <w:pPr>
-              <w:widowControl w:val="0"/>
+              <w:t>4</w:t>
+            </w:r>
+            <w:r>
               <w:rPr>
                 <w:sz w:val="24"/>
                 <w:szCs w:val="24"/>
               </w:rPr>
-            </w:pPr>
+              <w:t xml:space="preserve">. Fysioapp viser et tekstfelt, samt tidligere besked </w:t>
+            </w:r>
             <w:r>
               <w:rPr>
                 <w:sz w:val="24"/>
                 <w:szCs w:val="24"/>
               </w:rPr>
-              <w:t>5. Forsat fra hoved scenarie, punkt 5</w:t>
+              <w:t>korrespondance</w:t>
+            </w:r>
+            <w:r>
+              <w:rPr>
+                <w:sz w:val="24"/>
+                <w:szCs w:val="24"/>
+              </w:rPr>
+              <w:t xml:space="preserve"> for klienten.</w:t>
+            </w:r>
+          </w:p>
+          <w:p>
+            <w:pPr>
+              <w:widowControl w:val="0"/>
+              <w:rPr>
+                <w:sz w:val="24"/>
+                <w:szCs w:val="24"/>
+              </w:rPr>
+            </w:pPr>
+            <w:r>
+              <w:rPr>
+                <w:sz w:val="24"/>
+                <w:szCs w:val="24"/>
+              </w:rPr>
+              <w:t>5. Forsat fra hovedscenarie, punkt 5</w:t>
             </w:r>
           </w:p>
           <w:p>
@@ -1337,7 +1362,15 @@
               <w:rPr>
                 <w:rFonts w:ascii="Arial" w:hAnsi="Arial" w:cs="Arial"/>
               </w:rPr>
-              <w:t>klienten og fysioterapeuten har ofte behov for at kunne sende beskeder til hinanden.</w:t>
+              <w:t>klienten og fysioterapeuten h</w:t>
+            </w:r>
+            <w:bookmarkStart w:id="0" w:name="_GoBack"/>
+            <w:bookmarkEnd w:id="0"/>
+            <w:r>
+              <w:rPr>
+                <w:rFonts w:ascii="Arial" w:hAnsi="Arial" w:cs="Arial"/>
+              </w:rPr>
+              <w:t>ar ofte behov for at kunne sende beskeder til hinanden.</w:t>
             </w:r>
           </w:p>
         </w:tc>
@@ -1654,7 +1687,7 @@
       </w:pPr>
     </w:pPrDefault>
   </w:docDefaults>
-  <w:latentStyles w:defLockedState="0" w:defUIPriority="99" w:defSemiHidden="0" w:defUnhideWhenUsed="0" w:defQFormat="0" w:count="376">
+  <w:latentStyles w:defLockedState="0" w:defUIPriority="99" w:defSemiHidden="0" w:defUnhideWhenUsed="0" w:defQFormat="0" w:count="377">
     <w:lsdException w:name="Normal" w:uiPriority="0" w:qFormat="1"/>
     <w:lsdException w:name="heading 1" w:uiPriority="9" w:qFormat="1"/>
     <w:lsdException w:name="heading 2" w:semiHidden="1" w:uiPriority="9" w:unhideWhenUsed="1" w:qFormat="1"/>
@@ -1760,7 +1793,6 @@
     <w:lsdException w:name="HTML Sample" w:semiHidden="1" w:unhideWhenUsed="1"/>
     <w:lsdException w:name="HTML Typewriter" w:semiHidden="1" w:unhideWhenUsed="1"/>
     <w:lsdException w:name="HTML Variable" w:semiHidden="1" w:unhideWhenUsed="1"/>
-    <w:lsdException w:name="Normal Table" w:semiHidden="1" w:unhideWhenUsed="1"/>
     <w:lsdException w:name="annotation subject" w:semiHidden="1" w:unhideWhenUsed="1"/>
     <w:lsdException w:name="No List" w:semiHidden="1" w:unhideWhenUsed="1"/>
     <w:lsdException w:name="Outline List 1" w:semiHidden="1" w:unhideWhenUsed="1"/>
@@ -1807,10 +1839,8 @@
     <w:lsdException w:name="Table Subtle 2" w:semiHidden="1" w:unhideWhenUsed="1"/>
     <w:lsdException w:name="Table Web 1" w:semiHidden="1" w:unhideWhenUsed="1"/>
     <w:lsdException w:name="Table Web 2" w:semiHidden="1" w:unhideWhenUsed="1"/>
-    <w:lsdException w:name="Table Web 3" w:semiHidden="1" w:unhideWhenUsed="1"/>
     <w:lsdException w:name="Balloon Text" w:semiHidden="1" w:unhideWhenUsed="1"/>
     <w:lsdException w:name="Table Grid" w:uiPriority="39"/>
-    <w:lsdException w:name="Table Theme" w:semiHidden="1" w:unhideWhenUsed="1"/>
     <w:lsdException w:name="Placeholder Text" w:semiHidden="1"/>
     <w:lsdException w:name="No Spacing" w:uiPriority="1" w:qFormat="1"/>
     <w:lsdException w:name="Light Shading" w:uiPriority="60"/>
@@ -2031,19 +2061,20 @@
     <w:lsdException w:name="Hashtag" w:semiHidden="1" w:unhideWhenUsed="1"/>
     <w:lsdException w:name="Unresolved Mention" w:semiHidden="1" w:unhideWhenUsed="1"/>
     <w:lsdException w:name="Smart Link" w:semiHidden="1" w:unhideWhenUsed="1"/>
+    <w:lsdException w:name="Smart Link Error" w:semiHidden="1" w:unhideWhenUsed="1"/>
   </w:latentStyles>
   <w:style w:type="paragraph" w:default="1" w:styleId="Normal">
     <w:name w:val="Normal"/>
     <w:qFormat/>
     <w:rsid w:val="00854D25"/>
   </w:style>
-  <w:style w:type="character" w:default="1" w:styleId="DefaultParagraphFont">
+  <w:style w:type="character" w:default="1" w:styleId="Standardskrifttypeiafsnit">
     <w:name w:val="Default Paragraph Font"/>
     <w:uiPriority w:val="1"/>
     <w:semiHidden/>
     <w:unhideWhenUsed/>
   </w:style>
-  <w:style w:type="table" w:default="1" w:styleId="TableNormal">
+  <w:style w:type="table" w:default="1" w:styleId="Tabel-Normal">
     <w:name w:val="Normal Table"/>
     <w:uiPriority w:val="99"/>
     <w:semiHidden/>
@@ -2058,13 +2089,13 @@
       </w:tblCellMar>
     </w:tblPr>
   </w:style>
-  <w:style w:type="numbering" w:default="1" w:styleId="NoList">
+  <w:style w:type="numbering" w:default="1" w:styleId="Ingenoversigt">
     <w:name w:val="No List"/>
     <w:uiPriority w:val="99"/>
     <w:semiHidden/>
     <w:unhideWhenUsed/>
   </w:style>
-  <w:style w:type="paragraph" w:styleId="ListParagraph">
+  <w:style w:type="paragraph" w:styleId="Listeafsnit">
     <w:name w:val="List Paragraph"/>
     <w:basedOn w:val="Normal"/>
     <w:uiPriority w:val="34"/>

</xml_diff>